<commit_message>
Update Help, Report, Slide, TaskList.
</commit_message>
<xml_diff>
--- a/4. Help/Help.docx
+++ b/4. Help/Help.docx
@@ -13,6 +13,8 @@
           <w:szCs w:val="32"/>
         </w:rPr>
       </w:pPr>
+      <w:bookmarkStart w:id="0" w:name="_GoBack"/>
+      <w:bookmarkEnd w:id="0"/>
       <w:r>
         <w:rPr>
           <w:rFonts w:ascii="Times New Roman" w:hAnsi="Times New Roman" w:cs="Times New Roman"/>
@@ -51,6 +53,7 @@
         <w:spacing w:before="240" w:after="240" w:line="240" w:lineRule="auto"/>
         <w:ind w:left="714" w:hanging="357"/>
         <w:contextualSpacing w:val="0"/>
+        <w:outlineLvl w:val="0"/>
         <w:rPr>
           <w:rFonts w:ascii="Times New Roman" w:hAnsi="Times New Roman" w:cs="Times New Roman"/>
           <w:b/>
@@ -442,6 +445,7 @@
         <w:spacing w:before="240" w:after="240" w:line="240" w:lineRule="auto"/>
         <w:ind w:left="714" w:hanging="357"/>
         <w:contextualSpacing w:val="0"/>
+        <w:outlineLvl w:val="0"/>
         <w:rPr>
           <w:rFonts w:ascii="Times New Roman" w:hAnsi="Times New Roman" w:cs="Times New Roman"/>
           <w:b/>
@@ -470,6 +474,7 @@
           <w:tab w:val="left" w:pos="567"/>
         </w:tabs>
         <w:spacing w:after="0" w:line="240" w:lineRule="auto"/>
+        <w:outlineLvl w:val="1"/>
         <w:rPr>
           <w:rFonts w:ascii="Times New Roman" w:hAnsi="Times New Roman" w:cs="Times New Roman"/>
           <w:sz w:val="26"/>
@@ -499,289 +504,16 @@
           <w:szCs w:val="26"/>
         </w:rPr>
       </w:pPr>
-      <w:r>
-        <w:rPr>
-          <w:rFonts w:ascii="Times New Roman" w:hAnsi="Times New Roman" w:cs="Times New Roman"/>
-          <w:sz w:val="26"/>
-          <w:szCs w:val="26"/>
-        </w:rPr>
-        <w:tab/>
-      </w:r>
-      <w:r>
-        <w:rPr>
-          <w:rFonts w:ascii="Times New Roman" w:hAnsi="Times New Roman" w:cs="Times New Roman"/>
-          <w:sz w:val="26"/>
-          <w:szCs w:val="26"/>
-        </w:rPr>
-        <w:t>Biến đổi wavelet với tham số iteration</w:t>
-      </w:r>
-      <w:r>
-        <w:rPr>
-          <w:rFonts w:ascii="Times New Roman" w:hAnsi="Times New Roman" w:cs="Times New Roman"/>
-          <w:sz w:val="26"/>
-          <w:szCs w:val="26"/>
-        </w:rPr>
-        <w:t>.</w:t>
-      </w:r>
-    </w:p>
-    <w:p>
-      <w:pPr>
-        <w:pStyle w:val="ListParagraph"/>
-        <w:tabs>
-          <w:tab w:val="left" w:pos="567"/>
-        </w:tabs>
-        <w:spacing w:after="0" w:line="240" w:lineRule="auto"/>
-        <w:ind w:left="1074"/>
-        <w:rPr>
-          <w:rFonts w:ascii="Times New Roman" w:hAnsi="Times New Roman" w:cs="Times New Roman"/>
-          <w:sz w:val="26"/>
-          <w:szCs w:val="26"/>
-        </w:rPr>
-      </w:pPr>
-      <w:r>
-        <w:rPr>
-          <w:rFonts w:ascii="Times New Roman" w:hAnsi="Times New Roman" w:cs="Times New Roman"/>
-          <w:sz w:val="26"/>
-          <w:szCs w:val="26"/>
-        </w:rPr>
-        <w:tab/>
-      </w:r>
-      <w:r>
-        <w:rPr>
-          <w:rFonts w:ascii="Times New Roman" w:hAnsi="Times New Roman" w:cs="Times New Roman"/>
-          <w:sz w:val="26"/>
-          <w:szCs w:val="26"/>
-        </w:rPr>
-        <w:t>Giảm nhiễu, với mức threshold</w:t>
-      </w:r>
-      <w:r>
-        <w:rPr>
-          <w:rFonts w:ascii="Times New Roman" w:hAnsi="Times New Roman" w:cs="Times New Roman"/>
-          <w:sz w:val="26"/>
-          <w:szCs w:val="26"/>
-        </w:rPr>
-        <w:t>.</w:t>
-      </w:r>
-    </w:p>
-    <w:p>
-      <w:pPr>
-        <w:pStyle w:val="ListParagraph"/>
-        <w:numPr>
-          <w:ilvl w:val="0"/>
-          <w:numId w:val="4"/>
-        </w:numPr>
-        <w:tabs>
-          <w:tab w:val="left" w:pos="567"/>
-        </w:tabs>
-        <w:spacing w:after="0" w:line="240" w:lineRule="auto"/>
-        <w:rPr>
-          <w:rFonts w:ascii="Times New Roman" w:hAnsi="Times New Roman" w:cs="Times New Roman"/>
-          <w:sz w:val="26"/>
-          <w:szCs w:val="26"/>
-        </w:rPr>
-      </w:pPr>
-      <w:r>
-        <w:rPr>
-          <w:rFonts w:ascii="Times New Roman" w:hAnsi="Times New Roman" w:cs="Times New Roman"/>
-          <w:sz w:val="26"/>
-          <w:szCs w:val="26"/>
-        </w:rPr>
-        <w:t>Một số lưu ý</w:t>
-      </w:r>
-    </w:p>
-    <w:p>
-      <w:pPr>
-        <w:pStyle w:val="ListParagraph"/>
-        <w:tabs>
-          <w:tab w:val="left" w:pos="567"/>
-        </w:tabs>
-        <w:spacing w:after="0" w:line="240" w:lineRule="auto"/>
-        <w:ind w:left="1074"/>
-        <w:rPr>
-          <w:rFonts w:ascii="Times New Roman" w:hAnsi="Times New Roman" w:cs="Times New Roman"/>
-          <w:sz w:val="26"/>
-          <w:szCs w:val="26"/>
-        </w:rPr>
-      </w:pPr>
-      <w:r>
-        <w:rPr>
-          <w:rFonts w:ascii="Times New Roman" w:hAnsi="Times New Roman" w:cs="Times New Roman"/>
-          <w:sz w:val="26"/>
-          <w:szCs w:val="26"/>
-        </w:rPr>
-        <w:tab/>
-      </w:r>
-      <w:r>
-        <w:rPr>
-          <w:rFonts w:ascii="Times New Roman" w:hAnsi="Times New Roman" w:cs="Times New Roman"/>
-          <w:sz w:val="26"/>
-          <w:szCs w:val="26"/>
-        </w:rPr>
-        <w:t>Tập ảnh để chạy chương trình nên có kích thước chiều dài và chiều rộng là 2</w:t>
-      </w:r>
-      <w:r>
-        <w:rPr>
-          <w:rFonts w:ascii="Times New Roman" w:hAnsi="Times New Roman" w:cs="Times New Roman"/>
-          <w:sz w:val="26"/>
-          <w:szCs w:val="26"/>
-          <w:vertAlign w:val="superscript"/>
-        </w:rPr>
-        <w:t>n</w:t>
-      </w:r>
-      <w:r>
-        <w:rPr>
-          <w:rFonts w:ascii="Times New Roman" w:hAnsi="Times New Roman" w:cs="Times New Roman"/>
-          <w:sz w:val="26"/>
-          <w:szCs w:val="26"/>
-        </w:rPr>
-        <w:t xml:space="preserve"> (do thuật toán sử dụng để tạo wavelet giảm theo lũy thừa của 2).</w:t>
-      </w:r>
-    </w:p>
-    <w:p>
-      <w:pPr>
-        <w:pStyle w:val="ListParagraph"/>
-        <w:tabs>
-          <w:tab w:val="left" w:pos="567"/>
-        </w:tabs>
-        <w:spacing w:after="0" w:line="240" w:lineRule="auto"/>
-        <w:ind w:left="1074"/>
-        <w:rPr>
-          <w:rFonts w:ascii="Times New Roman" w:hAnsi="Times New Roman" w:cs="Times New Roman"/>
-          <w:sz w:val="26"/>
-          <w:szCs w:val="26"/>
-        </w:rPr>
-      </w:pPr>
-      <w:r>
-        <w:rPr>
-          <w:rFonts w:ascii="Times New Roman" w:hAnsi="Times New Roman" w:cs="Times New Roman"/>
-          <w:sz w:val="26"/>
-          <w:szCs w:val="26"/>
-        </w:rPr>
-        <w:tab/>
-      </w:r>
-      <w:r>
-        <w:rPr>
-          <w:rFonts w:ascii="Times New Roman" w:hAnsi="Times New Roman" w:cs="Times New Roman"/>
-          <w:sz w:val="26"/>
-          <w:szCs w:val="26"/>
-        </w:rPr>
-        <w:t xml:space="preserve">Ảnh kết quả của biến đổi wavelet nằm </w:t>
-      </w:r>
-      <w:r>
-        <w:rPr>
-          <w:rFonts w:ascii="Times New Roman" w:hAnsi="Times New Roman" w:cs="Times New Roman"/>
-          <w:sz w:val="26"/>
-          <w:szCs w:val="26"/>
-        </w:rPr>
-        <w:t xml:space="preserve">trong thư mục chứa ảnh </w:t>
-      </w:r>
-      <w:r>
-        <w:rPr>
-          <w:rFonts w:ascii="Times New Roman" w:hAnsi="Times New Roman" w:cs="Times New Roman"/>
-          <w:sz w:val="26"/>
-          <w:szCs w:val="26"/>
-        </w:rPr>
-        <w:t>ảnh gốc</w:t>
-      </w:r>
-      <w:r>
-        <w:rPr>
-          <w:rFonts w:ascii="Times New Roman" w:hAnsi="Times New Roman" w:cs="Times New Roman"/>
-          <w:sz w:val="26"/>
-          <w:szCs w:val="26"/>
-        </w:rPr>
-        <w:t>.</w:t>
-      </w:r>
-    </w:p>
-    <w:p>
-      <w:pPr>
-        <w:pStyle w:val="ListParagraph"/>
-        <w:numPr>
-          <w:ilvl w:val="0"/>
-          <w:numId w:val="4"/>
-        </w:numPr>
-        <w:tabs>
-          <w:tab w:val="left" w:pos="567"/>
-        </w:tabs>
-        <w:spacing w:after="0" w:line="240" w:lineRule="auto"/>
-        <w:rPr>
-          <w:rFonts w:ascii="Times New Roman" w:hAnsi="Times New Roman" w:cs="Times New Roman"/>
-          <w:sz w:val="26"/>
-          <w:szCs w:val="26"/>
-        </w:rPr>
-      </w:pPr>
-      <w:r>
-        <w:rPr>
-          <w:rFonts w:ascii="Times New Roman" w:hAnsi="Times New Roman" w:cs="Times New Roman"/>
-          <w:sz w:val="26"/>
-          <w:szCs w:val="26"/>
-        </w:rPr>
-        <w:t>Giao diện sử dụng</w:t>
-      </w:r>
-    </w:p>
-    <w:p>
-      <w:pPr>
-        <w:pStyle w:val="ListParagraph"/>
-        <w:tabs>
-          <w:tab w:val="left" w:pos="567"/>
-        </w:tabs>
-        <w:spacing w:after="0" w:line="240" w:lineRule="auto"/>
-        <w:ind w:left="1074"/>
-        <w:rPr>
-          <w:rFonts w:ascii="Times New Roman" w:hAnsi="Times New Roman" w:cs="Times New Roman"/>
-          <w:sz w:val="26"/>
-          <w:szCs w:val="26"/>
-        </w:rPr>
-      </w:pPr>
-      <w:r>
-        <w:rPr>
-          <w:rFonts w:ascii="Times New Roman" w:hAnsi="Times New Roman" w:cs="Times New Roman"/>
-          <w:sz w:val="26"/>
-          <w:szCs w:val="26"/>
-        </w:rPr>
-        <w:tab/>
-        <w:t xml:space="preserve">Khi chạy tập tin </w:t>
-      </w:r>
-      <w:r>
-        <w:rPr>
-          <w:rFonts w:ascii="Times New Roman" w:hAnsi="Times New Roman" w:cs="Times New Roman"/>
-          <w:sz w:val="26"/>
-          <w:szCs w:val="26"/>
-        </w:rPr>
-        <w:t>DemoHaarWavelet.exe</w:t>
-      </w:r>
-      <w:r>
-        <w:rPr>
-          <w:rFonts w:ascii="Times New Roman" w:hAnsi="Times New Roman" w:cs="Times New Roman"/>
-          <w:sz w:val="26"/>
-          <w:szCs w:val="26"/>
-        </w:rPr>
-        <w:t xml:space="preserve"> sẽ mở m</w:t>
-      </w:r>
-      <w:r>
-        <w:rPr>
-          <w:rFonts w:ascii="Times New Roman" w:hAnsi="Times New Roman" w:cs="Times New Roman"/>
-          <w:sz w:val="26"/>
-          <w:szCs w:val="26"/>
-        </w:rPr>
-        <w:t>àn hình giao diện chính</w:t>
-      </w:r>
-      <w:r>
-        <w:rPr>
-          <w:rFonts w:ascii="Times New Roman" w:hAnsi="Times New Roman" w:cs="Times New Roman"/>
-          <w:sz w:val="26"/>
-          <w:szCs w:val="26"/>
-        </w:rPr>
-        <w:t>.</w:t>
-      </w:r>
-    </w:p>
-    <w:p>
-      <w:pPr>
-        <w:pStyle w:val="ListParagraph"/>
-        <w:tabs>
-          <w:tab w:val="left" w:pos="567"/>
-        </w:tabs>
-        <w:spacing w:after="0" w:line="240" w:lineRule="auto"/>
-        <w:ind w:left="1074"/>
+    </w:p>
+    <w:p>
+      <w:pPr>
+        <w:pStyle w:val="ListParagraph"/>
+        <w:tabs>
+          <w:tab w:val="left" w:pos="567"/>
+        </w:tabs>
+        <w:spacing w:after="0" w:line="240" w:lineRule="auto"/>
+        <w:ind w:left="1074"/>
+        <w:jc w:val="center"/>
         <w:rPr>
           <w:rFonts w:ascii="Times New Roman" w:hAnsi="Times New Roman" w:cs="Times New Roman"/>
           <w:sz w:val="26"/>
@@ -796,11 +528,10 @@
           <w:szCs w:val="26"/>
           <w:lang w:eastAsia="ja-JP"/>
         </w:rPr>
-        <w:lastRenderedPageBreak/>
         <w:drawing>
           <wp:inline distT="0" distB="0" distL="0" distR="0">
-            <wp:extent cx="4714875" cy="2854325"/>
-            <wp:effectExtent l="0" t="0" r="9525" b="3175"/>
+            <wp:extent cx="4714875" cy="3283585"/>
+            <wp:effectExtent l="0" t="0" r="9525" b="0"/>
             <wp:docPr id="5" name="Picture 5"/>
             <wp:cNvGraphicFramePr>
               <a:graphicFrameLocks xmlns:a="http://schemas.openxmlformats.org/drawingml/2006/main" noChangeAspect="1"/>
@@ -809,13 +540,13 @@
               <a:graphicData uri="http://schemas.openxmlformats.org/drawingml/2006/picture">
                 <pic:pic xmlns:pic="http://schemas.openxmlformats.org/drawingml/2006/picture">
                   <pic:nvPicPr>
-                    <pic:cNvPr id="0" name="Picture 2"/>
+                    <pic:cNvPr id="0" name="Picture 1"/>
                     <pic:cNvPicPr>
                       <a:picLocks noChangeAspect="1" noChangeArrowheads="1"/>
                     </pic:cNvPicPr>
                   </pic:nvPicPr>
                   <pic:blipFill>
-                    <a:blip r:embed="rId5">
+                    <a:blip r:embed="rId6">
                       <a:extLst>
                         <a:ext uri="{28A0092B-C50C-407E-A947-70E740481C1C}">
                           <a14:useLocalDpi xmlns:a14="http://schemas.microsoft.com/office/drawing/2010/main" val="0"/>
@@ -830,7 +561,7 @@
                   <pic:spPr bwMode="auto">
                     <a:xfrm>
                       <a:off x="0" y="0"/>
-                      <a:ext cx="4714875" cy="2854325"/>
+                      <a:ext cx="4714875" cy="3283585"/>
                     </a:xfrm>
                     <a:prstGeom prst="rect">
                       <a:avLst/>
@@ -855,12 +586,345 @@
         </w:tabs>
         <w:spacing w:after="0" w:line="240" w:lineRule="auto"/>
         <w:ind w:left="1074"/>
-        <w:rPr>
-          <w:rFonts w:ascii="Times New Roman" w:hAnsi="Times New Roman" w:cs="Times New Roman"/>
-          <w:sz w:val="26"/>
-          <w:szCs w:val="26"/>
-        </w:rPr>
-      </w:pPr>
+        <w:jc w:val="center"/>
+        <w:rPr>
+          <w:rFonts w:ascii="Times New Roman" w:hAnsi="Times New Roman" w:cs="Times New Roman"/>
+          <w:sz w:val="26"/>
+          <w:szCs w:val="26"/>
+        </w:rPr>
+      </w:pPr>
+    </w:p>
+    <w:p>
+      <w:pPr>
+        <w:pStyle w:val="ListParagraph"/>
+        <w:tabs>
+          <w:tab w:val="left" w:pos="567"/>
+        </w:tabs>
+        <w:spacing w:after="0" w:line="240" w:lineRule="auto"/>
+        <w:ind w:left="1074"/>
+        <w:rPr>
+          <w:rFonts w:ascii="Times New Roman" w:hAnsi="Times New Roman" w:cs="Times New Roman"/>
+          <w:sz w:val="26"/>
+          <w:szCs w:val="26"/>
+        </w:rPr>
+      </w:pPr>
+      <w:r>
+        <w:rPr>
+          <w:rFonts w:ascii="Times New Roman" w:hAnsi="Times New Roman" w:cs="Times New Roman"/>
+          <w:sz w:val="26"/>
+          <w:szCs w:val="26"/>
+        </w:rPr>
+        <w:lastRenderedPageBreak/>
+        <w:tab/>
+      </w:r>
+      <w:r>
+        <w:rPr>
+          <w:rFonts w:ascii="Times New Roman" w:hAnsi="Times New Roman" w:cs="Times New Roman"/>
+          <w:sz w:val="26"/>
+          <w:szCs w:val="26"/>
+        </w:rPr>
+        <w:t>Biến đổi wavelet với tham số iteration</w:t>
+      </w:r>
+      <w:r>
+        <w:rPr>
+          <w:rFonts w:ascii="Times New Roman" w:hAnsi="Times New Roman" w:cs="Times New Roman"/>
+          <w:sz w:val="26"/>
+          <w:szCs w:val="26"/>
+        </w:rPr>
+        <w:t xml:space="preserve"> (Wavelet Transform)</w:t>
+      </w:r>
+      <w:r>
+        <w:rPr>
+          <w:rFonts w:ascii="Times New Roman" w:hAnsi="Times New Roman" w:cs="Times New Roman"/>
+          <w:sz w:val="26"/>
+          <w:szCs w:val="26"/>
+        </w:rPr>
+        <w:t>.</w:t>
+      </w:r>
+    </w:p>
+    <w:p>
+      <w:pPr>
+        <w:pStyle w:val="ListParagraph"/>
+        <w:tabs>
+          <w:tab w:val="left" w:pos="567"/>
+        </w:tabs>
+        <w:spacing w:after="0" w:line="240" w:lineRule="auto"/>
+        <w:ind w:left="1074"/>
+        <w:rPr>
+          <w:rFonts w:ascii="Times New Roman" w:hAnsi="Times New Roman" w:cs="Times New Roman"/>
+          <w:sz w:val="26"/>
+          <w:szCs w:val="26"/>
+        </w:rPr>
+      </w:pPr>
+      <w:r>
+        <w:rPr>
+          <w:rFonts w:ascii="Times New Roman" w:hAnsi="Times New Roman" w:cs="Times New Roman"/>
+          <w:sz w:val="26"/>
+          <w:szCs w:val="26"/>
+        </w:rPr>
+        <w:tab/>
+      </w:r>
+      <w:r>
+        <w:rPr>
+          <w:rFonts w:ascii="Times New Roman" w:hAnsi="Times New Roman" w:cs="Times New Roman"/>
+          <w:sz w:val="26"/>
+          <w:szCs w:val="26"/>
+        </w:rPr>
+        <w:t>Giảm nhiễu, với mức threshold</w:t>
+      </w:r>
+      <w:r>
+        <w:rPr>
+          <w:rFonts w:ascii="Times New Roman" w:hAnsi="Times New Roman" w:cs="Times New Roman"/>
+          <w:sz w:val="26"/>
+          <w:szCs w:val="26"/>
+        </w:rPr>
+        <w:t xml:space="preserve"> (Denoising)</w:t>
+      </w:r>
+      <w:r>
+        <w:rPr>
+          <w:rFonts w:ascii="Times New Roman" w:hAnsi="Times New Roman" w:cs="Times New Roman"/>
+          <w:sz w:val="26"/>
+          <w:szCs w:val="26"/>
+        </w:rPr>
+        <w:t>.</w:t>
+      </w:r>
+    </w:p>
+    <w:p>
+      <w:pPr>
+        <w:pStyle w:val="ListParagraph"/>
+        <w:tabs>
+          <w:tab w:val="left" w:pos="567"/>
+        </w:tabs>
+        <w:spacing w:after="0" w:line="240" w:lineRule="auto"/>
+        <w:ind w:left="1074"/>
+        <w:rPr>
+          <w:rFonts w:ascii="Times New Roman" w:hAnsi="Times New Roman" w:cs="Times New Roman"/>
+          <w:sz w:val="26"/>
+          <w:szCs w:val="26"/>
+        </w:rPr>
+      </w:pPr>
+      <w:r>
+        <w:rPr>
+          <w:rFonts w:ascii="Times New Roman" w:hAnsi="Times New Roman" w:cs="Times New Roman"/>
+          <w:sz w:val="26"/>
+          <w:szCs w:val="26"/>
+        </w:rPr>
+        <w:tab/>
+        <w:t>Biến đổi wavelet tự động nhiều ảnh và thống kê kích thước (Auto Transform).</w:t>
+      </w:r>
+    </w:p>
+    <w:p>
+      <w:pPr>
+        <w:pStyle w:val="ListParagraph"/>
+        <w:numPr>
+          <w:ilvl w:val="0"/>
+          <w:numId w:val="4"/>
+        </w:numPr>
+        <w:tabs>
+          <w:tab w:val="left" w:pos="567"/>
+        </w:tabs>
+        <w:spacing w:after="0" w:line="240" w:lineRule="auto"/>
+        <w:outlineLvl w:val="1"/>
+        <w:rPr>
+          <w:rFonts w:ascii="Times New Roman" w:hAnsi="Times New Roman" w:cs="Times New Roman"/>
+          <w:sz w:val="26"/>
+          <w:szCs w:val="26"/>
+        </w:rPr>
+      </w:pPr>
+      <w:r>
+        <w:rPr>
+          <w:rFonts w:ascii="Times New Roman" w:hAnsi="Times New Roman" w:cs="Times New Roman"/>
+          <w:sz w:val="26"/>
+          <w:szCs w:val="26"/>
+        </w:rPr>
+        <w:t>Một số lưu ý</w:t>
+      </w:r>
+    </w:p>
+    <w:p>
+      <w:pPr>
+        <w:pStyle w:val="ListParagraph"/>
+        <w:tabs>
+          <w:tab w:val="left" w:pos="567"/>
+        </w:tabs>
+        <w:spacing w:after="0" w:line="240" w:lineRule="auto"/>
+        <w:ind w:left="1074"/>
+        <w:rPr>
+          <w:rFonts w:ascii="Times New Roman" w:hAnsi="Times New Roman" w:cs="Times New Roman"/>
+          <w:sz w:val="26"/>
+          <w:szCs w:val="26"/>
+        </w:rPr>
+      </w:pPr>
+      <w:r>
+        <w:rPr>
+          <w:rFonts w:ascii="Times New Roman" w:hAnsi="Times New Roman" w:cs="Times New Roman"/>
+          <w:sz w:val="26"/>
+          <w:szCs w:val="26"/>
+        </w:rPr>
+        <w:tab/>
+      </w:r>
+      <w:r>
+        <w:rPr>
+          <w:rFonts w:ascii="Times New Roman" w:hAnsi="Times New Roman" w:cs="Times New Roman"/>
+          <w:sz w:val="26"/>
+          <w:szCs w:val="26"/>
+        </w:rPr>
+        <w:t>Tập ảnh để chạy chương trình nên có kích thước chiều dài và chiều rộng là 2</w:t>
+      </w:r>
+      <w:r>
+        <w:rPr>
+          <w:rFonts w:ascii="Times New Roman" w:hAnsi="Times New Roman" w:cs="Times New Roman"/>
+          <w:sz w:val="26"/>
+          <w:szCs w:val="26"/>
+          <w:vertAlign w:val="superscript"/>
+        </w:rPr>
+        <w:t>n</w:t>
+      </w:r>
+      <w:r>
+        <w:rPr>
+          <w:rFonts w:ascii="Times New Roman" w:hAnsi="Times New Roman" w:cs="Times New Roman"/>
+          <w:sz w:val="26"/>
+          <w:szCs w:val="26"/>
+        </w:rPr>
+        <w:t xml:space="preserve"> (do thuật toán sử dụng để tạo wavelet giảm theo lũy thừa của 2).</w:t>
+      </w:r>
+    </w:p>
+    <w:p>
+      <w:pPr>
+        <w:pStyle w:val="ListParagraph"/>
+        <w:tabs>
+          <w:tab w:val="left" w:pos="567"/>
+        </w:tabs>
+        <w:spacing w:after="0" w:line="240" w:lineRule="auto"/>
+        <w:ind w:left="1074"/>
+        <w:rPr>
+          <w:rFonts w:ascii="Times New Roman" w:hAnsi="Times New Roman" w:cs="Times New Roman"/>
+          <w:sz w:val="26"/>
+          <w:szCs w:val="26"/>
+        </w:rPr>
+      </w:pPr>
+      <w:r>
+        <w:rPr>
+          <w:rFonts w:ascii="Times New Roman" w:hAnsi="Times New Roman" w:cs="Times New Roman"/>
+          <w:sz w:val="26"/>
+          <w:szCs w:val="26"/>
+        </w:rPr>
+        <w:tab/>
+      </w:r>
+      <w:r>
+        <w:rPr>
+          <w:rFonts w:ascii="Times New Roman" w:hAnsi="Times New Roman" w:cs="Times New Roman"/>
+          <w:sz w:val="26"/>
+          <w:szCs w:val="26"/>
+        </w:rPr>
+        <w:t xml:space="preserve">Ảnh kết quả của biến đổi wavelet nằm </w:t>
+      </w:r>
+      <w:r>
+        <w:rPr>
+          <w:rFonts w:ascii="Times New Roman" w:hAnsi="Times New Roman" w:cs="Times New Roman"/>
+          <w:sz w:val="26"/>
+          <w:szCs w:val="26"/>
+        </w:rPr>
+        <w:t xml:space="preserve">trong thư mục chứa ảnh </w:t>
+      </w:r>
+      <w:r>
+        <w:rPr>
+          <w:rFonts w:ascii="Times New Roman" w:hAnsi="Times New Roman" w:cs="Times New Roman"/>
+          <w:sz w:val="26"/>
+          <w:szCs w:val="26"/>
+        </w:rPr>
+        <w:t>ảnh gốc</w:t>
+      </w:r>
+      <w:r>
+        <w:rPr>
+          <w:rFonts w:ascii="Times New Roman" w:hAnsi="Times New Roman" w:cs="Times New Roman"/>
+          <w:sz w:val="26"/>
+          <w:szCs w:val="26"/>
+        </w:rPr>
+        <w:t>.</w:t>
+      </w:r>
+    </w:p>
+    <w:p>
+      <w:pPr>
+        <w:pStyle w:val="ListParagraph"/>
+        <w:numPr>
+          <w:ilvl w:val="0"/>
+          <w:numId w:val="4"/>
+        </w:numPr>
+        <w:tabs>
+          <w:tab w:val="left" w:pos="567"/>
+        </w:tabs>
+        <w:spacing w:after="0" w:line="240" w:lineRule="auto"/>
+        <w:outlineLvl w:val="1"/>
+        <w:rPr>
+          <w:rFonts w:ascii="Times New Roman" w:hAnsi="Times New Roman" w:cs="Times New Roman"/>
+          <w:sz w:val="26"/>
+          <w:szCs w:val="26"/>
+        </w:rPr>
+      </w:pPr>
+      <w:r>
+        <w:rPr>
+          <w:rFonts w:ascii="Times New Roman" w:hAnsi="Times New Roman" w:cs="Times New Roman"/>
+          <w:sz w:val="26"/>
+          <w:szCs w:val="26"/>
+        </w:rPr>
+        <w:t>Chức năng Wavelet transform</w:t>
+      </w:r>
+    </w:p>
+    <w:p>
+      <w:pPr>
+        <w:pStyle w:val="ListParagraph"/>
+        <w:tabs>
+          <w:tab w:val="left" w:pos="567"/>
+        </w:tabs>
+        <w:spacing w:after="0" w:line="240" w:lineRule="auto"/>
+        <w:ind w:left="1074"/>
+        <w:rPr>
+          <w:rFonts w:ascii="Times New Roman" w:hAnsi="Times New Roman" w:cs="Times New Roman"/>
+          <w:sz w:val="26"/>
+          <w:szCs w:val="26"/>
+        </w:rPr>
+      </w:pPr>
+      <w:r>
+        <w:rPr>
+          <w:rFonts w:ascii="Times New Roman" w:hAnsi="Times New Roman" w:cs="Times New Roman"/>
+          <w:sz w:val="26"/>
+          <w:szCs w:val="26"/>
+        </w:rPr>
+        <w:tab/>
+        <w:t xml:space="preserve">Khi chạy tập tin </w:t>
+      </w:r>
+      <w:r>
+        <w:rPr>
+          <w:rFonts w:ascii="Times New Roman" w:hAnsi="Times New Roman" w:cs="Times New Roman"/>
+          <w:sz w:val="26"/>
+          <w:szCs w:val="26"/>
+        </w:rPr>
+        <w:t>DemoHaarWavelet.exe</w:t>
+      </w:r>
+      <w:r>
+        <w:rPr>
+          <w:rFonts w:ascii="Times New Roman" w:hAnsi="Times New Roman" w:cs="Times New Roman"/>
+          <w:sz w:val="26"/>
+          <w:szCs w:val="26"/>
+        </w:rPr>
+        <w:t xml:space="preserve"> sẽ mở m</w:t>
+      </w:r>
+      <w:r>
+        <w:rPr>
+          <w:rFonts w:ascii="Times New Roman" w:hAnsi="Times New Roman" w:cs="Times New Roman"/>
+          <w:sz w:val="26"/>
+          <w:szCs w:val="26"/>
+        </w:rPr>
+        <w:t>àn hình giao diện chính</w:t>
+      </w:r>
+      <w:r>
+        <w:rPr>
+          <w:rFonts w:ascii="Times New Roman" w:hAnsi="Times New Roman" w:cs="Times New Roman"/>
+          <w:sz w:val="26"/>
+          <w:szCs w:val="26"/>
+        </w:rPr>
+        <w:t>.</w:t>
+      </w:r>
     </w:p>
     <w:p>
       <w:pPr>
@@ -941,7 +1005,7 @@
                     </pic:cNvPicPr>
                   </pic:nvPicPr>
                   <pic:blipFill>
-                    <a:blip r:embed="rId6">
+                    <a:blip r:embed="rId7">
                       <a:extLst>
                         <a:ext uri="{28A0092B-C50C-407E-A947-70E740481C1C}">
                           <a14:useLocalDpi xmlns:a14="http://schemas.microsoft.com/office/drawing/2010/main" val="0"/>
@@ -1008,6 +1072,14 @@
           <w:sz w:val="26"/>
           <w:szCs w:val="26"/>
         </w:rPr>
+        <w:tab/>
+      </w:r>
+      <w:r>
+        <w:rPr>
+          <w:rFonts w:ascii="Times New Roman" w:hAnsi="Times New Roman" w:cs="Times New Roman"/>
+          <w:sz w:val="26"/>
+          <w:szCs w:val="26"/>
+        </w:rPr>
         <w:t>Ví dụ, người dùng chọn ảnh “</w:t>
       </w:r>
       <w:r>
@@ -1083,9 +1155,9 @@
         <w:lastRenderedPageBreak/>
         <w:drawing>
           <wp:inline distT="0" distB="0" distL="0" distR="0">
-            <wp:extent cx="4714875" cy="2854325"/>
-            <wp:effectExtent l="0" t="0" r="9525" b="3175"/>
-            <wp:docPr id="6" name="Picture 6"/>
+            <wp:extent cx="4714875" cy="3283585"/>
+            <wp:effectExtent l="0" t="0" r="9525" b="0"/>
+            <wp:docPr id="3" name="Picture 3"/>
             <wp:cNvGraphicFramePr>
               <a:graphicFrameLocks xmlns:a="http://schemas.openxmlformats.org/drawingml/2006/main" noChangeAspect="1"/>
             </wp:cNvGraphicFramePr>
@@ -1093,13 +1165,13 @@
               <a:graphicData uri="http://schemas.openxmlformats.org/drawingml/2006/picture">
                 <pic:pic xmlns:pic="http://schemas.openxmlformats.org/drawingml/2006/picture">
                   <pic:nvPicPr>
-                    <pic:cNvPr id="0" name="Picture 3"/>
+                    <pic:cNvPr id="0" name="Picture 1"/>
                     <pic:cNvPicPr>
                       <a:picLocks noChangeAspect="1" noChangeArrowheads="1"/>
                     </pic:cNvPicPr>
                   </pic:nvPicPr>
                   <pic:blipFill>
-                    <a:blip r:embed="rId7">
+                    <a:blip r:embed="rId8">
                       <a:extLst>
                         <a:ext uri="{28A0092B-C50C-407E-A947-70E740481C1C}">
                           <a14:useLocalDpi xmlns:a14="http://schemas.microsoft.com/office/drawing/2010/main" val="0"/>
@@ -1114,7 +1186,7 @@
                   <pic:spPr bwMode="auto">
                     <a:xfrm>
                       <a:off x="0" y="0"/>
-                      <a:ext cx="4714875" cy="2854325"/>
+                      <a:ext cx="4714875" cy="3283585"/>
                     </a:xfrm>
                     <a:prstGeom prst="rect">
                       <a:avLst/>
@@ -1167,7 +1239,23 @@
           <w:szCs w:val="26"/>
         </w:rPr>
         <w:tab/>
-        <w:t>Sau đó người dùng có thể chọn chức năng “Wavlet transform” đế biến đổi wavelet (với tham số Iteration tương ứng với cấp biến đổi) hoặc Denoising để giảm nhiễu.</w:t>
+        <w:t>Sau đó người dùng có thể chọn chức năng “Wav</w:t>
+      </w:r>
+      <w:r>
+        <w:rPr>
+          <w:rFonts w:ascii="Times New Roman" w:hAnsi="Times New Roman" w:cs="Times New Roman"/>
+          <w:sz w:val="26"/>
+          <w:szCs w:val="26"/>
+        </w:rPr>
+        <w:t>e</w:t>
+      </w:r>
+      <w:r>
+        <w:rPr>
+          <w:rFonts w:ascii="Times New Roman" w:hAnsi="Times New Roman" w:cs="Times New Roman"/>
+          <w:sz w:val="26"/>
+          <w:szCs w:val="26"/>
+        </w:rPr>
+        <w:t>let transform” đế biến đổi wavelet (với tham số Iteration tương ứng với cấp biến đổi) hoặc Denoising để giảm nhiễu.</w:t>
       </w:r>
     </w:p>
     <w:p>
@@ -1323,6 +1411,7 @@
                 <w:noProof/>
                 <w:lang w:eastAsia="ja-JP"/>
               </w:rPr>
+              <w:lastRenderedPageBreak/>
               <w:drawing>
                 <wp:inline distT="0" distB="0" distL="0" distR="0" wp14:anchorId="759EB604" wp14:editId="64B9B5C8">
                   <wp:extent cx="2520000" cy="2626820"/>
@@ -1339,7 +1428,7 @@
                           <pic:cNvPicPr/>
                         </pic:nvPicPr>
                         <pic:blipFill>
-                          <a:blip r:embed="rId8"/>
+                          <a:blip r:embed="rId9"/>
                           <a:stretch>
                             <a:fillRect/>
                           </a:stretch>
@@ -1399,7 +1488,7 @@
                           <pic:cNvPicPr/>
                         </pic:nvPicPr>
                         <pic:blipFill>
-                          <a:blip r:embed="rId9"/>
+                          <a:blip r:embed="rId10"/>
                           <a:stretch>
                             <a:fillRect/>
                           </a:stretch>
@@ -1533,7 +1622,7 @@
                           <pic:cNvPicPr/>
                         </pic:nvPicPr>
                         <pic:blipFill>
-                          <a:blip r:embed="rId10"/>
+                          <a:blip r:embed="rId11"/>
                           <a:stretch>
                             <a:fillRect/>
                           </a:stretch>
@@ -1593,7 +1682,7 @@
                           <pic:cNvPicPr/>
                         </pic:nvPicPr>
                         <pic:blipFill>
-                          <a:blip r:embed="rId11"/>
+                          <a:blip r:embed="rId12"/>
                           <a:stretch>
                             <a:fillRect/>
                           </a:stretch>
@@ -1635,6 +1724,41 @@
     <w:p>
       <w:pPr>
         <w:pStyle w:val="ListParagraph"/>
+        <w:numPr>
+          <w:ilvl w:val="0"/>
+          <w:numId w:val="4"/>
+        </w:numPr>
+        <w:tabs>
+          <w:tab w:val="left" w:pos="567"/>
+        </w:tabs>
+        <w:spacing w:after="0" w:line="240" w:lineRule="auto"/>
+        <w:outlineLvl w:val="1"/>
+        <w:rPr>
+          <w:rFonts w:ascii="Times New Roman" w:hAnsi="Times New Roman" w:cs="Times New Roman"/>
+          <w:sz w:val="26"/>
+          <w:szCs w:val="26"/>
+        </w:rPr>
+      </w:pPr>
+      <w:r>
+        <w:rPr>
+          <w:rFonts w:ascii="Times New Roman" w:hAnsi="Times New Roman" w:cs="Times New Roman"/>
+          <w:sz w:val="26"/>
+          <w:szCs w:val="26"/>
+        </w:rPr>
+        <w:t xml:space="preserve">Chức năng </w:t>
+      </w:r>
+      <w:r>
+        <w:rPr>
+          <w:rFonts w:ascii="Times New Roman" w:hAnsi="Times New Roman" w:cs="Times New Roman"/>
+          <w:sz w:val="26"/>
+          <w:szCs w:val="26"/>
+        </w:rPr>
+        <w:t>Denoising</w:t>
+      </w:r>
+    </w:p>
+    <w:p>
+      <w:pPr>
+        <w:pStyle w:val="ListParagraph"/>
         <w:tabs>
           <w:tab w:val="left" w:pos="567"/>
         </w:tabs>
@@ -1701,17 +1825,7 @@
           <w:sz w:val="26"/>
           <w:szCs w:val="26"/>
         </w:rPr>
-        <w:t>. Chư</w:t>
-      </w:r>
-      <w:bookmarkStart w:id="0" w:name="_GoBack"/>
-      <w:bookmarkEnd w:id="0"/>
-      <w:r>
-        <w:rPr>
-          <w:rFonts w:ascii="Times New Roman" w:hAnsi="Times New Roman" w:cs="Times New Roman"/>
-          <w:sz w:val="26"/>
-          <w:szCs w:val="26"/>
-        </w:rPr>
-        <w:t>ơng trình sẽ mở một cửa số để người dùng chọn mức Threshold khử nhiễu. Threshold càng lớn thì càng giảm nhiễu, nhưng lớn quá thì sẽ bị blocky.</w:t>
+        <w:t>. Chương trình sẽ mở một cửa số để người dùng chọn mức Threshold khử nhiễu. Threshold càng lớn thì càng giảm nhiễu, nhưng lớn quá thì sẽ bị blocky.</w:t>
       </w:r>
     </w:p>
     <w:p>
@@ -1771,110 +1885,6 @@
             <wp:extent cx="4943475" cy="5610225"/>
             <wp:effectExtent l="0" t="0" r="9525" b="9525"/>
             <wp:docPr id="12" name="Picture 12"/>
-            <wp:cNvGraphicFramePr>
-              <a:graphicFrameLocks xmlns:a="http://schemas.openxmlformats.org/drawingml/2006/main" noChangeAspect="1"/>
-            </wp:cNvGraphicFramePr>
-            <a:graphic xmlns:a="http://schemas.openxmlformats.org/drawingml/2006/main">
-              <a:graphicData uri="http://schemas.openxmlformats.org/drawingml/2006/picture">
-                <pic:pic xmlns:pic="http://schemas.openxmlformats.org/drawingml/2006/picture">
-                  <pic:nvPicPr>
-                    <pic:cNvPr id="1" name=""/>
-                    <pic:cNvPicPr/>
-                  </pic:nvPicPr>
-                  <pic:blipFill>
-                    <a:blip r:embed="rId12"/>
-                    <a:stretch>
-                      <a:fillRect/>
-                    </a:stretch>
-                  </pic:blipFill>
-                  <pic:spPr>
-                    <a:xfrm>
-                      <a:off x="0" y="0"/>
-                      <a:ext cx="4943475" cy="5610225"/>
-                    </a:xfrm>
-                    <a:prstGeom prst="rect">
-                      <a:avLst/>
-                    </a:prstGeom>
-                  </pic:spPr>
-                </pic:pic>
-              </a:graphicData>
-            </a:graphic>
-          </wp:inline>
-        </w:drawing>
-      </w:r>
-    </w:p>
-    <w:p>
-      <w:pPr>
-        <w:pStyle w:val="ListParagraph"/>
-        <w:tabs>
-          <w:tab w:val="left" w:pos="567"/>
-        </w:tabs>
-        <w:spacing w:after="0" w:line="240" w:lineRule="auto"/>
-        <w:ind w:left="1074"/>
-        <w:rPr>
-          <w:rFonts w:ascii="Times New Roman" w:hAnsi="Times New Roman" w:cs="Times New Roman"/>
-          <w:sz w:val="26"/>
-          <w:szCs w:val="26"/>
-        </w:rPr>
-      </w:pPr>
-    </w:p>
-    <w:p>
-      <w:pPr>
-        <w:pStyle w:val="ListParagraph"/>
-        <w:tabs>
-          <w:tab w:val="left" w:pos="567"/>
-        </w:tabs>
-        <w:spacing w:after="0" w:line="240" w:lineRule="auto"/>
-        <w:ind w:left="1074"/>
-        <w:rPr>
-          <w:rFonts w:ascii="Times New Roman" w:hAnsi="Times New Roman" w:cs="Times New Roman"/>
-          <w:sz w:val="26"/>
-          <w:szCs w:val="26"/>
-        </w:rPr>
-      </w:pPr>
-      <w:r>
-        <w:rPr>
-          <w:rFonts w:ascii="Times New Roman" w:hAnsi="Times New Roman" w:cs="Times New Roman"/>
-          <w:sz w:val="26"/>
-          <w:szCs w:val="26"/>
-        </w:rPr>
-        <w:tab/>
-        <w:t xml:space="preserve">Ảnh sau khi điều chỉnh threshold = </w:t>
-      </w:r>
-      <w:r>
-        <w:rPr>
-          <w:rFonts w:ascii="Times New Roman" w:hAnsi="Times New Roman" w:cs="Times New Roman"/>
-          <w:sz w:val="26"/>
-          <w:szCs w:val="26"/>
-        </w:rPr>
-        <w:t>50 như hình bên dưới.</w:t>
-      </w:r>
-    </w:p>
-    <w:p>
-      <w:pPr>
-        <w:pStyle w:val="ListParagraph"/>
-        <w:tabs>
-          <w:tab w:val="left" w:pos="567"/>
-        </w:tabs>
-        <w:spacing w:after="0" w:line="240" w:lineRule="auto"/>
-        <w:ind w:left="1074"/>
-        <w:rPr>
-          <w:rFonts w:ascii="Times New Roman" w:hAnsi="Times New Roman" w:cs="Times New Roman"/>
-          <w:sz w:val="26"/>
-          <w:szCs w:val="26"/>
-        </w:rPr>
-      </w:pPr>
-      <w:r>
-        <w:rPr>
-          <w:noProof/>
-          <w:lang w:eastAsia="ja-JP"/>
-        </w:rPr>
-        <w:lastRenderedPageBreak/>
-        <w:drawing>
-          <wp:inline distT="0" distB="0" distL="0" distR="0" wp14:anchorId="16848E79" wp14:editId="7211C77F">
-            <wp:extent cx="4943475" cy="5610225"/>
-            <wp:effectExtent l="0" t="0" r="9525" b="9525"/>
-            <wp:docPr id="13" name="Picture 13"/>
             <wp:cNvGraphicFramePr>
               <a:graphicFrameLocks xmlns:a="http://schemas.openxmlformats.org/drawingml/2006/main" noChangeAspect="1"/>
             </wp:cNvGraphicFramePr>
@@ -1943,23 +1953,16 @@
           <w:szCs w:val="26"/>
         </w:rPr>
         <w:tab/>
-        <w:t>Nếu chọn threshold = 100, ảnh sẽ khử nhiễu hoàn toàn nhưng bị hiện tượng blocky như hình dưới.</w:t>
-      </w:r>
-    </w:p>
-    <w:p>
-      <w:pPr>
-        <w:pStyle w:val="ListParagraph"/>
-        <w:tabs>
-          <w:tab w:val="left" w:pos="567"/>
-        </w:tabs>
-        <w:spacing w:after="0" w:line="240" w:lineRule="auto"/>
-        <w:ind w:left="1074"/>
-        <w:rPr>
-          <w:rFonts w:ascii="Times New Roman" w:hAnsi="Times New Roman" w:cs="Times New Roman"/>
-          <w:sz w:val="26"/>
-          <w:szCs w:val="26"/>
-        </w:rPr>
-      </w:pPr>
+        <w:t xml:space="preserve">Ảnh sau khi điều chỉnh threshold = </w:t>
+      </w:r>
+      <w:r>
+        <w:rPr>
+          <w:rFonts w:ascii="Times New Roman" w:hAnsi="Times New Roman" w:cs="Times New Roman"/>
+          <w:sz w:val="26"/>
+          <w:szCs w:val="26"/>
+        </w:rPr>
+        <w:t>50 như hình bên dưới.</w:t>
+      </w:r>
     </w:p>
     <w:p>
       <w:pPr>
@@ -1982,10 +1985,10 @@
         </w:rPr>
         <w:lastRenderedPageBreak/>
         <w:drawing>
-          <wp:inline distT="0" distB="0" distL="0" distR="0" wp14:anchorId="30325E4B" wp14:editId="647E7588">
+          <wp:inline distT="0" distB="0" distL="0" distR="0" wp14:anchorId="16848E79" wp14:editId="7211C77F">
             <wp:extent cx="4943475" cy="5610225"/>
             <wp:effectExtent l="0" t="0" r="9525" b="9525"/>
-            <wp:docPr id="14" name="Picture 14"/>
+            <wp:docPr id="13" name="Picture 13"/>
             <wp:cNvGraphicFramePr>
               <a:graphicFrameLocks xmlns:a="http://schemas.openxmlformats.org/drawingml/2006/main" noChangeAspect="1"/>
             </wp:cNvGraphicFramePr>
@@ -2018,6 +2021,587 @@
         </w:drawing>
       </w:r>
     </w:p>
+    <w:p>
+      <w:pPr>
+        <w:pStyle w:val="ListParagraph"/>
+        <w:tabs>
+          <w:tab w:val="left" w:pos="567"/>
+        </w:tabs>
+        <w:spacing w:after="0" w:line="240" w:lineRule="auto"/>
+        <w:ind w:left="1074"/>
+        <w:rPr>
+          <w:rFonts w:ascii="Times New Roman" w:hAnsi="Times New Roman" w:cs="Times New Roman"/>
+          <w:sz w:val="26"/>
+          <w:szCs w:val="26"/>
+        </w:rPr>
+      </w:pPr>
+    </w:p>
+    <w:p>
+      <w:pPr>
+        <w:pStyle w:val="ListParagraph"/>
+        <w:tabs>
+          <w:tab w:val="left" w:pos="567"/>
+        </w:tabs>
+        <w:spacing w:after="0" w:line="240" w:lineRule="auto"/>
+        <w:ind w:left="1074"/>
+        <w:rPr>
+          <w:rFonts w:ascii="Times New Roman" w:hAnsi="Times New Roman" w:cs="Times New Roman"/>
+          <w:sz w:val="26"/>
+          <w:szCs w:val="26"/>
+        </w:rPr>
+      </w:pPr>
+      <w:r>
+        <w:rPr>
+          <w:rFonts w:ascii="Times New Roman" w:hAnsi="Times New Roman" w:cs="Times New Roman"/>
+          <w:sz w:val="26"/>
+          <w:szCs w:val="26"/>
+        </w:rPr>
+        <w:tab/>
+        <w:t>Nếu chọn threshold = 100, ảnh sẽ khử nhiễu hoàn toàn nhưng bị hiện tượng blocky như hình dưới.</w:t>
+      </w:r>
+    </w:p>
+    <w:p>
+      <w:pPr>
+        <w:pStyle w:val="ListParagraph"/>
+        <w:tabs>
+          <w:tab w:val="left" w:pos="567"/>
+        </w:tabs>
+        <w:spacing w:after="0" w:line="240" w:lineRule="auto"/>
+        <w:ind w:left="1074"/>
+        <w:rPr>
+          <w:rFonts w:ascii="Times New Roman" w:hAnsi="Times New Roman" w:cs="Times New Roman"/>
+          <w:sz w:val="26"/>
+          <w:szCs w:val="26"/>
+        </w:rPr>
+      </w:pPr>
+    </w:p>
+    <w:p>
+      <w:pPr>
+        <w:pStyle w:val="ListParagraph"/>
+        <w:tabs>
+          <w:tab w:val="left" w:pos="567"/>
+        </w:tabs>
+        <w:spacing w:after="0" w:line="240" w:lineRule="auto"/>
+        <w:ind w:left="1074"/>
+        <w:rPr>
+          <w:rFonts w:ascii="Times New Roman" w:hAnsi="Times New Roman" w:cs="Times New Roman"/>
+          <w:sz w:val="26"/>
+          <w:szCs w:val="26"/>
+        </w:rPr>
+      </w:pPr>
+      <w:r>
+        <w:rPr>
+          <w:noProof/>
+          <w:lang w:eastAsia="ja-JP"/>
+        </w:rPr>
+        <w:lastRenderedPageBreak/>
+        <w:drawing>
+          <wp:inline distT="0" distB="0" distL="0" distR="0" wp14:anchorId="30325E4B" wp14:editId="647E7588">
+            <wp:extent cx="4943475" cy="5610225"/>
+            <wp:effectExtent l="0" t="0" r="9525" b="9525"/>
+            <wp:docPr id="14" name="Picture 14"/>
+            <wp:cNvGraphicFramePr>
+              <a:graphicFrameLocks xmlns:a="http://schemas.openxmlformats.org/drawingml/2006/main" noChangeAspect="1"/>
+            </wp:cNvGraphicFramePr>
+            <a:graphic xmlns:a="http://schemas.openxmlformats.org/drawingml/2006/main">
+              <a:graphicData uri="http://schemas.openxmlformats.org/drawingml/2006/picture">
+                <pic:pic xmlns:pic="http://schemas.openxmlformats.org/drawingml/2006/picture">
+                  <pic:nvPicPr>
+                    <pic:cNvPr id="1" name=""/>
+                    <pic:cNvPicPr/>
+                  </pic:nvPicPr>
+                  <pic:blipFill>
+                    <a:blip r:embed="rId15"/>
+                    <a:stretch>
+                      <a:fillRect/>
+                    </a:stretch>
+                  </pic:blipFill>
+                  <pic:spPr>
+                    <a:xfrm>
+                      <a:off x="0" y="0"/>
+                      <a:ext cx="4943475" cy="5610225"/>
+                    </a:xfrm>
+                    <a:prstGeom prst="rect">
+                      <a:avLst/>
+                    </a:prstGeom>
+                  </pic:spPr>
+                </pic:pic>
+              </a:graphicData>
+            </a:graphic>
+          </wp:inline>
+        </w:drawing>
+      </w:r>
+    </w:p>
+    <w:p>
+      <w:pPr>
+        <w:pStyle w:val="ListParagraph"/>
+        <w:tabs>
+          <w:tab w:val="left" w:pos="567"/>
+        </w:tabs>
+        <w:spacing w:after="0" w:line="240" w:lineRule="auto"/>
+        <w:ind w:left="1074"/>
+        <w:rPr>
+          <w:rFonts w:ascii="Times New Roman" w:hAnsi="Times New Roman" w:cs="Times New Roman"/>
+          <w:sz w:val="26"/>
+          <w:szCs w:val="26"/>
+        </w:rPr>
+      </w:pPr>
+    </w:p>
+    <w:p>
+      <w:pPr>
+        <w:pStyle w:val="ListParagraph"/>
+        <w:numPr>
+          <w:ilvl w:val="0"/>
+          <w:numId w:val="4"/>
+        </w:numPr>
+        <w:tabs>
+          <w:tab w:val="left" w:pos="567"/>
+        </w:tabs>
+        <w:spacing w:after="0" w:line="240" w:lineRule="auto"/>
+        <w:outlineLvl w:val="1"/>
+        <w:rPr>
+          <w:rFonts w:ascii="Times New Roman" w:hAnsi="Times New Roman" w:cs="Times New Roman"/>
+          <w:sz w:val="26"/>
+          <w:szCs w:val="26"/>
+        </w:rPr>
+      </w:pPr>
+      <w:r>
+        <w:rPr>
+          <w:rFonts w:ascii="Times New Roman" w:hAnsi="Times New Roman" w:cs="Times New Roman"/>
+          <w:sz w:val="26"/>
+          <w:szCs w:val="26"/>
+        </w:rPr>
+        <w:t>Chức năng Auto Transform</w:t>
+      </w:r>
+    </w:p>
+    <w:p>
+      <w:pPr>
+        <w:pStyle w:val="ListParagraph"/>
+        <w:tabs>
+          <w:tab w:val="left" w:pos="567"/>
+        </w:tabs>
+        <w:spacing w:after="0" w:line="240" w:lineRule="auto"/>
+        <w:ind w:left="1074"/>
+        <w:rPr>
+          <w:rFonts w:ascii="Times New Roman" w:hAnsi="Times New Roman" w:cs="Times New Roman"/>
+          <w:sz w:val="26"/>
+          <w:szCs w:val="26"/>
+        </w:rPr>
+      </w:pPr>
+      <w:r>
+        <w:rPr>
+          <w:rFonts w:ascii="Times New Roman" w:hAnsi="Times New Roman" w:cs="Times New Roman"/>
+          <w:sz w:val="26"/>
+          <w:szCs w:val="26"/>
+        </w:rPr>
+        <w:tab/>
+        <w:t>Chức năng này tự động biến đổi wavelet với 3 mức iteration (1, 2, 3) trên nhiều ảnh trong một thư mục và tự động thống kê lại kích thước tập tin ảnh gốc, ảnh biến đổi thuận và ảnh biến đổi nghịch.</w:t>
+      </w:r>
+    </w:p>
+    <w:p>
+      <w:pPr>
+        <w:pStyle w:val="ListParagraph"/>
+        <w:tabs>
+          <w:tab w:val="left" w:pos="567"/>
+        </w:tabs>
+        <w:spacing w:after="0" w:line="240" w:lineRule="auto"/>
+        <w:ind w:left="1074"/>
+        <w:rPr>
+          <w:rFonts w:ascii="Times New Roman" w:hAnsi="Times New Roman" w:cs="Times New Roman"/>
+          <w:sz w:val="26"/>
+          <w:szCs w:val="26"/>
+        </w:rPr>
+      </w:pPr>
+      <w:r>
+        <w:rPr>
+          <w:rFonts w:ascii="Times New Roman" w:hAnsi="Times New Roman" w:cs="Times New Roman"/>
+          <w:sz w:val="26"/>
+          <w:szCs w:val="26"/>
+        </w:rPr>
+        <w:tab/>
+        <w:t>Ví dụ người dùng muốn thực hiện chức năng trên tập ảnh standard_test_images</w:t>
+      </w:r>
+      <w:r>
+        <w:rPr>
+          <w:rFonts w:ascii="Times New Roman" w:hAnsi="Times New Roman" w:cs="Times New Roman"/>
+          <w:sz w:val="26"/>
+          <w:szCs w:val="26"/>
+        </w:rPr>
+        <w:t>.</w:t>
+      </w:r>
+    </w:p>
+    <w:p>
+      <w:pPr>
+        <w:pStyle w:val="ListParagraph"/>
+        <w:tabs>
+          <w:tab w:val="left" w:pos="567"/>
+        </w:tabs>
+        <w:spacing w:after="0" w:line="240" w:lineRule="auto"/>
+        <w:ind w:left="1074"/>
+        <w:rPr>
+          <w:rFonts w:ascii="Times New Roman" w:hAnsi="Times New Roman" w:cs="Times New Roman"/>
+          <w:sz w:val="26"/>
+          <w:szCs w:val="26"/>
+        </w:rPr>
+      </w:pPr>
+      <w:r>
+        <w:rPr>
+          <w:rFonts w:ascii="Times New Roman" w:hAnsi="Times New Roman" w:cs="Times New Roman"/>
+          <w:sz w:val="26"/>
+          <w:szCs w:val="26"/>
+        </w:rPr>
+        <w:tab/>
+        <w:t>Người dùng cần tạo một tập tin chứa danh sách tập tin muốn biến đổi. Trong trường này này tập tin “</w:t>
+      </w:r>
+      <w:r>
+        <w:rPr>
+          <w:rFonts w:ascii="Times New Roman" w:hAnsi="Times New Roman" w:cs="Times New Roman"/>
+          <w:sz w:val="26"/>
+          <w:szCs w:val="26"/>
+        </w:rPr>
+        <w:t>AutoMode.txt</w:t>
+      </w:r>
+      <w:r>
+        <w:rPr>
+          <w:rFonts w:ascii="Times New Roman" w:hAnsi="Times New Roman" w:cs="Times New Roman"/>
+          <w:sz w:val="26"/>
+          <w:szCs w:val="26"/>
+        </w:rPr>
+        <w:t>” đã được tạo sẵn.</w:t>
+      </w:r>
+    </w:p>
+    <w:p>
+      <w:pPr>
+        <w:pStyle w:val="ListParagraph"/>
+        <w:tabs>
+          <w:tab w:val="left" w:pos="567"/>
+        </w:tabs>
+        <w:spacing w:after="0" w:line="240" w:lineRule="auto"/>
+        <w:ind w:left="1074"/>
+        <w:rPr>
+          <w:rFonts w:ascii="Times New Roman" w:hAnsi="Times New Roman" w:cs="Times New Roman"/>
+          <w:sz w:val="26"/>
+          <w:szCs w:val="26"/>
+        </w:rPr>
+      </w:pPr>
+      <w:r>
+        <w:rPr>
+          <w:rFonts w:ascii="Times New Roman" w:hAnsi="Times New Roman" w:cs="Times New Roman"/>
+          <w:sz w:val="26"/>
+          <w:szCs w:val="26"/>
+        </w:rPr>
+        <w:tab/>
+        <w:t>Sau khi chọn chức năng “Auto Transform”, người dùng cần lần lượt chọn tập tin danh sách như trên, sau đó chọn nơi lưu ảnh sau khi biến đổi.</w:t>
+      </w:r>
+    </w:p>
+    <w:p>
+      <w:pPr>
+        <w:pStyle w:val="ListParagraph"/>
+        <w:tabs>
+          <w:tab w:val="left" w:pos="567"/>
+        </w:tabs>
+        <w:spacing w:after="0" w:line="240" w:lineRule="auto"/>
+        <w:ind w:left="1074"/>
+        <w:rPr>
+          <w:rFonts w:ascii="Times New Roman" w:hAnsi="Times New Roman" w:cs="Times New Roman"/>
+          <w:sz w:val="26"/>
+          <w:szCs w:val="26"/>
+        </w:rPr>
+      </w:pPr>
+      <w:r>
+        <w:rPr>
+          <w:rFonts w:ascii="Times New Roman" w:hAnsi="Times New Roman" w:cs="Times New Roman"/>
+          <w:sz w:val="26"/>
+          <w:szCs w:val="26"/>
+        </w:rPr>
+        <w:tab/>
+        <w:t>Sau khi chương trình chạy xong, chương trình sẽ tạo ra tập tin “</w:t>
+      </w:r>
+      <w:r>
+        <w:rPr>
+          <w:rFonts w:ascii="Times New Roman" w:hAnsi="Times New Roman" w:cs="Times New Roman"/>
+          <w:sz w:val="26"/>
+          <w:szCs w:val="26"/>
+        </w:rPr>
+        <w:t>result.csv</w:t>
+      </w:r>
+      <w:r>
+        <w:rPr>
+          <w:rFonts w:ascii="Times New Roman" w:hAnsi="Times New Roman" w:cs="Times New Roman"/>
+          <w:sz w:val="26"/>
+          <w:szCs w:val="26"/>
+        </w:rPr>
+        <w:t xml:space="preserve">” nằm trong thư mục chứa các ảnh đã biến đổi. </w:t>
+      </w:r>
+      <w:r>
+        <w:rPr>
+          <w:rFonts w:ascii="Times New Roman" w:hAnsi="Times New Roman" w:cs="Times New Roman"/>
+          <w:sz w:val="26"/>
+          <w:szCs w:val="26"/>
+        </w:rPr>
+        <w:t xml:space="preserve">Mỗi dòng </w:t>
+      </w:r>
+      <w:r>
+        <w:rPr>
+          <w:rFonts w:ascii="Times New Roman" w:hAnsi="Times New Roman" w:cs="Times New Roman"/>
+          <w:sz w:val="26"/>
+          <w:szCs w:val="26"/>
+        </w:rPr>
+        <w:t xml:space="preserve">trong tập tin này </w:t>
+      </w:r>
+      <w:r>
+        <w:rPr>
+          <w:rFonts w:ascii="Times New Roman" w:hAnsi="Times New Roman" w:cs="Times New Roman"/>
+          <w:sz w:val="26"/>
+          <w:szCs w:val="26"/>
+        </w:rPr>
+        <w:t xml:space="preserve">bao </w:t>
+      </w:r>
+      <w:r>
+        <w:rPr>
+          <w:rFonts w:ascii="Times New Roman" w:hAnsi="Times New Roman" w:cs="Times New Roman"/>
+          <w:sz w:val="26"/>
+          <w:szCs w:val="26"/>
+        </w:rPr>
+        <w:lastRenderedPageBreak/>
+        <w:t>gồm thông tin:</w:t>
+      </w:r>
+      <w:r>
+        <w:rPr>
+          <w:rFonts w:ascii="Times New Roman" w:hAnsi="Times New Roman" w:cs="Times New Roman"/>
+          <w:sz w:val="26"/>
+          <w:szCs w:val="26"/>
+        </w:rPr>
+        <w:t xml:space="preserve"> đ</w:t>
+      </w:r>
+      <w:r>
+        <w:rPr>
+          <w:rFonts w:ascii="Times New Roman" w:hAnsi="Times New Roman" w:cs="Times New Roman"/>
+          <w:sz w:val="26"/>
+          <w:szCs w:val="26"/>
+        </w:rPr>
+        <w:t xml:space="preserve">ường dẫn </w:t>
+      </w:r>
+      <w:r>
+        <w:rPr>
+          <w:rFonts w:ascii="Times New Roman" w:hAnsi="Times New Roman" w:cs="Times New Roman"/>
+          <w:sz w:val="26"/>
+          <w:szCs w:val="26"/>
+        </w:rPr>
+        <w:t xml:space="preserve">ảnh </w:t>
+      </w:r>
+      <w:r>
+        <w:rPr>
+          <w:rFonts w:ascii="Times New Roman" w:hAnsi="Times New Roman" w:cs="Times New Roman"/>
+          <w:sz w:val="26"/>
+          <w:szCs w:val="26"/>
+        </w:rPr>
+        <w:t xml:space="preserve">gốc, </w:t>
+      </w:r>
+      <w:r>
+        <w:rPr>
+          <w:rFonts w:ascii="Times New Roman" w:hAnsi="Times New Roman" w:cs="Times New Roman"/>
+          <w:sz w:val="26"/>
+          <w:szCs w:val="26"/>
+        </w:rPr>
+        <w:t xml:space="preserve">kích thước ảnh </w:t>
+      </w:r>
+      <w:r>
+        <w:rPr>
+          <w:rFonts w:ascii="Times New Roman" w:hAnsi="Times New Roman" w:cs="Times New Roman"/>
+          <w:sz w:val="26"/>
+          <w:szCs w:val="26"/>
+        </w:rPr>
+        <w:t xml:space="preserve">gốc KBs, đường dẫn </w:t>
+      </w:r>
+      <w:r>
+        <w:rPr>
+          <w:rFonts w:ascii="Times New Roman" w:hAnsi="Times New Roman" w:cs="Times New Roman"/>
+          <w:sz w:val="26"/>
+          <w:szCs w:val="26"/>
+        </w:rPr>
+        <w:t>ảnh đã biến đổi thuận</w:t>
+      </w:r>
+      <w:r>
+        <w:rPr>
+          <w:rFonts w:ascii="Times New Roman" w:hAnsi="Times New Roman" w:cs="Times New Roman"/>
+          <w:sz w:val="26"/>
+          <w:szCs w:val="26"/>
+        </w:rPr>
+        <w:t xml:space="preserve">, </w:t>
+      </w:r>
+      <w:r>
+        <w:rPr>
+          <w:rFonts w:ascii="Times New Roman" w:hAnsi="Times New Roman" w:cs="Times New Roman"/>
+          <w:sz w:val="26"/>
+          <w:szCs w:val="26"/>
+        </w:rPr>
+        <w:t xml:space="preserve">kích thước </w:t>
+      </w:r>
+      <w:r>
+        <w:rPr>
+          <w:rFonts w:ascii="Times New Roman" w:hAnsi="Times New Roman" w:cs="Times New Roman"/>
+          <w:sz w:val="26"/>
+          <w:szCs w:val="26"/>
+        </w:rPr>
+        <w:t>KBs</w:t>
+      </w:r>
+      <w:r>
+        <w:rPr>
+          <w:rFonts w:ascii="Times New Roman" w:hAnsi="Times New Roman" w:cs="Times New Roman"/>
+          <w:sz w:val="26"/>
+          <w:szCs w:val="26"/>
+        </w:rPr>
+        <w:t xml:space="preserve"> tương ứng</w:t>
+      </w:r>
+      <w:r>
+        <w:rPr>
+          <w:rFonts w:ascii="Times New Roman" w:hAnsi="Times New Roman" w:cs="Times New Roman"/>
+          <w:sz w:val="26"/>
+          <w:szCs w:val="26"/>
+        </w:rPr>
+        <w:t xml:space="preserve">, đường dẫn </w:t>
+      </w:r>
+      <w:r>
+        <w:rPr>
+          <w:rFonts w:ascii="Times New Roman" w:hAnsi="Times New Roman" w:cs="Times New Roman"/>
+          <w:sz w:val="26"/>
+          <w:szCs w:val="26"/>
+        </w:rPr>
+        <w:t>ảnh đã biến đổi ngược</w:t>
+      </w:r>
+      <w:r>
+        <w:rPr>
+          <w:rFonts w:ascii="Times New Roman" w:hAnsi="Times New Roman" w:cs="Times New Roman"/>
+          <w:sz w:val="26"/>
+          <w:szCs w:val="26"/>
+        </w:rPr>
+        <w:t xml:space="preserve">, </w:t>
+      </w:r>
+      <w:r>
+        <w:rPr>
+          <w:rFonts w:ascii="Times New Roman" w:hAnsi="Times New Roman" w:cs="Times New Roman"/>
+          <w:sz w:val="26"/>
+          <w:szCs w:val="26"/>
+        </w:rPr>
+        <w:t>kích thước KBs tương ứng</w:t>
+      </w:r>
+      <w:r>
+        <w:rPr>
+          <w:rFonts w:ascii="Times New Roman" w:hAnsi="Times New Roman" w:cs="Times New Roman"/>
+          <w:sz w:val="26"/>
+          <w:szCs w:val="26"/>
+        </w:rPr>
+        <w:t>.</w:t>
+      </w:r>
+    </w:p>
+    <w:p>
+      <w:pPr>
+        <w:pStyle w:val="ListParagraph"/>
+        <w:numPr>
+          <w:ilvl w:val="0"/>
+          <w:numId w:val="4"/>
+        </w:numPr>
+        <w:tabs>
+          <w:tab w:val="left" w:pos="567"/>
+        </w:tabs>
+        <w:spacing w:after="0" w:line="240" w:lineRule="auto"/>
+        <w:outlineLvl w:val="1"/>
+        <w:rPr>
+          <w:rFonts w:ascii="Times New Roman" w:hAnsi="Times New Roman" w:cs="Times New Roman"/>
+          <w:sz w:val="26"/>
+          <w:szCs w:val="26"/>
+        </w:rPr>
+      </w:pPr>
+      <w:r>
+        <w:rPr>
+          <w:rFonts w:ascii="Times New Roman" w:hAnsi="Times New Roman" w:cs="Times New Roman"/>
+          <w:sz w:val="26"/>
+          <w:szCs w:val="26"/>
+        </w:rPr>
+        <w:t>Phim demo</w:t>
+      </w:r>
+    </w:p>
+    <w:p>
+      <w:pPr>
+        <w:pStyle w:val="ListParagraph"/>
+        <w:tabs>
+          <w:tab w:val="left" w:pos="567"/>
+        </w:tabs>
+        <w:spacing w:after="0" w:line="240" w:lineRule="auto"/>
+        <w:ind w:left="1074"/>
+        <w:rPr>
+          <w:rFonts w:ascii="Times New Roman" w:hAnsi="Times New Roman" w:cs="Times New Roman"/>
+          <w:sz w:val="26"/>
+          <w:szCs w:val="26"/>
+        </w:rPr>
+      </w:pPr>
+      <w:r>
+        <w:rPr>
+          <w:rFonts w:ascii="Times New Roman" w:hAnsi="Times New Roman" w:cs="Times New Roman"/>
+          <w:sz w:val="26"/>
+          <w:szCs w:val="26"/>
+        </w:rPr>
+        <w:tab/>
+        <w:t>Tập tin “</w:t>
+      </w:r>
+      <w:r>
+        <w:rPr>
+          <w:rFonts w:ascii="Times New Roman" w:hAnsi="Times New Roman" w:cs="Times New Roman"/>
+          <w:sz w:val="26"/>
+          <w:szCs w:val="26"/>
+        </w:rPr>
+        <w:t>Video demo</w:t>
+      </w:r>
+      <w:r>
+        <w:rPr>
+          <w:rFonts w:ascii="Times New Roman" w:hAnsi="Times New Roman" w:cs="Times New Roman"/>
+          <w:sz w:val="26"/>
+          <w:szCs w:val="26"/>
+        </w:rPr>
+        <w:t>.mp4” sẽ hướng dẫn cách thực hiện chức năng “Wavelet Transform” và chức năng “Denoising”. Trong chức năng “Denoising”, demo tự động bắn nhiễu vào ảnh thay vì sử dụng ảnh đã bị nhiễu từ trước.</w:t>
+      </w:r>
+    </w:p>
+    <w:p>
+      <w:pPr>
+        <w:pStyle w:val="ListParagraph"/>
+        <w:tabs>
+          <w:tab w:val="left" w:pos="567"/>
+        </w:tabs>
+        <w:spacing w:after="0" w:line="240" w:lineRule="auto"/>
+        <w:ind w:left="1074"/>
+        <w:rPr>
+          <w:rFonts w:ascii="Times New Roman" w:hAnsi="Times New Roman" w:cs="Times New Roman"/>
+          <w:sz w:val="26"/>
+          <w:szCs w:val="26"/>
+        </w:rPr>
+      </w:pPr>
+      <w:r>
+        <w:rPr>
+          <w:rFonts w:ascii="Times New Roman" w:hAnsi="Times New Roman" w:cs="Times New Roman"/>
+          <w:sz w:val="26"/>
+          <w:szCs w:val="26"/>
+        </w:rPr>
+        <w:tab/>
+        <w:t>Tập tin “</w:t>
+      </w:r>
+      <w:r>
+        <w:rPr>
+          <w:rFonts w:ascii="Times New Roman" w:hAnsi="Times New Roman" w:cs="Times New Roman"/>
+          <w:sz w:val="26"/>
+          <w:szCs w:val="26"/>
+        </w:rPr>
+        <w:t>Video demo</w:t>
+      </w:r>
+      <w:r>
+        <w:rPr>
+          <w:rFonts w:ascii="Times New Roman" w:hAnsi="Times New Roman" w:cs="Times New Roman"/>
+          <w:sz w:val="26"/>
+          <w:szCs w:val="26"/>
+        </w:rPr>
+        <w:t xml:space="preserve"> 2.mp4” sẽ hướng dẫn cách thực hiện chức năng “Auto Transform”, riêng phần thống kê chi tiết đã được ghi trong báo cáo.</w:t>
+      </w:r>
+    </w:p>
     <w:sectPr>
       <w:pgSz w:w="12240" w:h="15840"/>
       <w:pgMar w:top="1440" w:right="1440" w:bottom="1440" w:left="1440" w:header="720" w:footer="720" w:gutter="0"/>
@@ -2144,6 +2728,95 @@
     </w:lvl>
   </w:abstractNum>
   <w:abstractNum w:abstractNumId="1">
+    <w:nsid w:val="447324D4"/>
+    <w:multiLevelType w:val="hybridMultilevel"/>
+    <w:tmpl w:val="35B6059A"/>
+    <w:lvl w:ilvl="0" w:tplc="7B0867F4">
+      <w:start w:val="1"/>
+      <w:numFmt w:val="decimal"/>
+      <w:lvlText w:val="%1)"/>
+      <w:lvlJc w:val="left"/>
+      <w:pPr>
+        <w:ind w:left="1074" w:hanging="360"/>
+      </w:pPr>
+      <w:rPr>
+        <w:rFonts w:hint="eastAsia"/>
+      </w:rPr>
+    </w:lvl>
+    <w:lvl w:ilvl="1" w:tplc="04090019" w:tentative="1">
+      <w:start w:val="1"/>
+      <w:numFmt w:val="lowerLetter"/>
+      <w:lvlText w:val="%2."/>
+      <w:lvlJc w:val="left"/>
+      <w:pPr>
+        <w:ind w:left="1794" w:hanging="360"/>
+      </w:pPr>
+    </w:lvl>
+    <w:lvl w:ilvl="2" w:tplc="0409001B" w:tentative="1">
+      <w:start w:val="1"/>
+      <w:numFmt w:val="lowerRoman"/>
+      <w:lvlText w:val="%3."/>
+      <w:lvlJc w:val="right"/>
+      <w:pPr>
+        <w:ind w:left="2514" w:hanging="180"/>
+      </w:pPr>
+    </w:lvl>
+    <w:lvl w:ilvl="3" w:tplc="0409000F" w:tentative="1">
+      <w:start w:val="1"/>
+      <w:numFmt w:val="decimal"/>
+      <w:lvlText w:val="%4."/>
+      <w:lvlJc w:val="left"/>
+      <w:pPr>
+        <w:ind w:left="3234" w:hanging="360"/>
+      </w:pPr>
+    </w:lvl>
+    <w:lvl w:ilvl="4" w:tplc="04090019" w:tentative="1">
+      <w:start w:val="1"/>
+      <w:numFmt w:val="lowerLetter"/>
+      <w:lvlText w:val="%5."/>
+      <w:lvlJc w:val="left"/>
+      <w:pPr>
+        <w:ind w:left="3954" w:hanging="360"/>
+      </w:pPr>
+    </w:lvl>
+    <w:lvl w:ilvl="5" w:tplc="0409001B" w:tentative="1">
+      <w:start w:val="1"/>
+      <w:numFmt w:val="lowerRoman"/>
+      <w:lvlText w:val="%6."/>
+      <w:lvlJc w:val="right"/>
+      <w:pPr>
+        <w:ind w:left="4674" w:hanging="180"/>
+      </w:pPr>
+    </w:lvl>
+    <w:lvl w:ilvl="6" w:tplc="0409000F" w:tentative="1">
+      <w:start w:val="1"/>
+      <w:numFmt w:val="decimal"/>
+      <w:lvlText w:val="%7."/>
+      <w:lvlJc w:val="left"/>
+      <w:pPr>
+        <w:ind w:left="5394" w:hanging="360"/>
+      </w:pPr>
+    </w:lvl>
+    <w:lvl w:ilvl="7" w:tplc="04090019" w:tentative="1">
+      <w:start w:val="1"/>
+      <w:numFmt w:val="lowerLetter"/>
+      <w:lvlText w:val="%8."/>
+      <w:lvlJc w:val="left"/>
+      <w:pPr>
+        <w:ind w:left="6114" w:hanging="360"/>
+      </w:pPr>
+    </w:lvl>
+    <w:lvl w:ilvl="8" w:tplc="0409001B" w:tentative="1">
+      <w:start w:val="1"/>
+      <w:numFmt w:val="lowerRoman"/>
+      <w:lvlText w:val="%9."/>
+      <w:lvlJc w:val="right"/>
+      <w:pPr>
+        <w:ind w:left="6834" w:hanging="180"/>
+      </w:pPr>
+    </w:lvl>
+  </w:abstractNum>
+  <w:abstractNum w:abstractNumId="2">
     <w:nsid w:val="70BB1883"/>
     <w:multiLevelType w:val="hybridMultilevel"/>
     <w:tmpl w:val="35B6059A"/>
@@ -2232,7 +2905,7 @@
       </w:pPr>
     </w:lvl>
   </w:abstractNum>
-  <w:abstractNum w:abstractNumId="2">
+  <w:abstractNum w:abstractNumId="3">
     <w:nsid w:val="76DB7CCB"/>
     <w:multiLevelType w:val="hybridMultilevel"/>
     <w:tmpl w:val="7C5C5C08"/>
@@ -2345,7 +3018,7 @@
       </w:rPr>
     </w:lvl>
   </w:abstractNum>
-  <w:abstractNum w:abstractNumId="3">
+  <w:abstractNum w:abstractNumId="4">
     <w:nsid w:val="7EC819E4"/>
     <w:multiLevelType w:val="hybridMultilevel"/>
     <w:tmpl w:val="FAB81642"/>
@@ -2435,15 +3108,18 @@
     </w:lvl>
   </w:abstractNum>
   <w:num w:numId="1">
-    <w:abstractNumId w:val="3"/>
+    <w:abstractNumId w:val="4"/>
   </w:num>
   <w:num w:numId="2">
     <w:abstractNumId w:val="0"/>
   </w:num>
   <w:num w:numId="3">
+    <w:abstractNumId w:val="3"/>
+  </w:num>
+  <w:num w:numId="4">
     <w:abstractNumId w:val="2"/>
   </w:num>
-  <w:num w:numId="4">
+  <w:num w:numId="5">
     <w:abstractNumId w:val="1"/>
   </w:num>
 </w:numbering>
@@ -3223,4 +3899,16 @@
   <a:objectDefaults/>
   <a:extraClrSchemeLst/>
 </a:theme>
+</file>
+
+<file path=customXml/item1.xml><?xml version="1.0" encoding="utf-8"?>
+<b:Sources xmlns:b="http://schemas.openxmlformats.org/officeDocument/2006/bibliography" xmlns="http://schemas.openxmlformats.org/officeDocument/2006/bibliography" SelectedStyle="\APASixthEditionOfficeOnline.xsl" StyleName="APA" Version="6"/>
+</file>
+
+<file path=customXml/itemProps1.xml><?xml version="1.0" encoding="utf-8"?>
+<ds:datastoreItem xmlns:ds="http://schemas.openxmlformats.org/officeDocument/2006/customXml" ds:itemID="{96F7E476-EA29-48CC-83A8-D203AED79358}">
+  <ds:schemaRefs>
+    <ds:schemaRef ds:uri="http://schemas.openxmlformats.org/officeDocument/2006/bibliography"/>
+  </ds:schemaRefs>
+</ds:datastoreItem>
 </file>
</xml_diff>